<commit_message>
git screenshot and test model screeenshot
</commit_message>
<xml_diff>
--- a/ScreenShot/screenshot.docx
+++ b/ScreenShot/screenshot.docx
@@ -4,6 +4,9 @@
   <w:body>
     <w:p>
       <w:r>
+        <w:rPr>
+          <w:noProof/>
+        </w:rPr>
         <w:drawing>
           <wp:inline distT="0" distB="0" distL="0" distR="0" wp14:anchorId="3CA9358B" wp14:editId="0D0BD497">
             <wp:extent cx="5943600" cy="2733040"/>
@@ -20,7 +23,7 @@
                     <pic:cNvPicPr/>
                   </pic:nvPicPr>
                   <pic:blipFill>
-                    <a:blip r:embed="rId5"/>
+                    <a:blip r:embed="rId6"/>
                     <a:stretch>
                       <a:fillRect/>
                     </a:stretch>
@@ -44,6 +47,9 @@
     <w:p/>
     <w:p>
       <w:r>
+        <w:rPr>
+          <w:noProof/>
+        </w:rPr>
         <w:drawing>
           <wp:inline distT="0" distB="0" distL="0" distR="0" wp14:anchorId="38BEE153" wp14:editId="0B6B0483">
             <wp:extent cx="5943600" cy="3666490"/>
@@ -60,7 +66,7 @@
                     <pic:cNvPicPr/>
                   </pic:nvPicPr>
                   <pic:blipFill>
-                    <a:blip r:embed="rId6"/>
+                    <a:blip r:embed="rId7"/>
                     <a:stretch>
                       <a:fillRect/>
                     </a:stretch>
@@ -83,6 +89,9 @@
     </w:p>
     <w:p>
       <w:r>
+        <w:rPr>
+          <w:noProof/>
+        </w:rPr>
         <w:drawing>
           <wp:inline distT="0" distB="0" distL="0" distR="0" wp14:anchorId="5DB06807" wp14:editId="5393BE7E">
             <wp:extent cx="3162574" cy="685859"/>
@@ -99,7 +108,7 @@
                     <pic:cNvPicPr/>
                   </pic:nvPicPr>
                   <pic:blipFill>
-                    <a:blip r:embed="rId7"/>
+                    <a:blip r:embed="rId8"/>
                     <a:stretch>
                       <a:fillRect/>
                     </a:stretch>
@@ -122,6 +131,9 @@
     </w:p>
     <w:p>
       <w:r>
+        <w:rPr>
+          <w:noProof/>
+        </w:rPr>
         <w:lastRenderedPageBreak/>
         <w:drawing>
           <wp:inline distT="0" distB="0" distL="0" distR="0" wp14:anchorId="7DFFEA0F" wp14:editId="27640DDC">
@@ -139,7 +151,7 @@
                     <pic:cNvPicPr/>
                   </pic:nvPicPr>
                   <pic:blipFill>
-                    <a:blip r:embed="rId8"/>
+                    <a:blip r:embed="rId9"/>
                     <a:stretch>
                       <a:fillRect/>
                     </a:stretch>
@@ -162,6 +174,9 @@
     </w:p>
     <w:p>
       <w:r>
+        <w:rPr>
+          <w:noProof/>
+        </w:rPr>
         <w:drawing>
           <wp:inline distT="0" distB="0" distL="0" distR="0" wp14:anchorId="52AB7AD4" wp14:editId="218053C0">
             <wp:extent cx="5943600" cy="2825115"/>
@@ -178,7 +193,7 @@
                     <pic:cNvPicPr/>
                   </pic:nvPicPr>
                   <pic:blipFill>
-                    <a:blip r:embed="rId9"/>
+                    <a:blip r:embed="rId10"/>
                     <a:stretch>
                       <a:fillRect/>
                     </a:stretch>
@@ -201,6 +216,9 @@
     </w:p>
     <w:p>
       <w:r>
+        <w:rPr>
+          <w:noProof/>
+        </w:rPr>
         <w:drawing>
           <wp:inline distT="0" distB="0" distL="0" distR="0" wp14:anchorId="0473B821" wp14:editId="74FD6EF6">
             <wp:extent cx="5943600" cy="3485515"/>
@@ -217,7 +235,7 @@
                     <pic:cNvPicPr/>
                   </pic:nvPicPr>
                   <pic:blipFill>
-                    <a:blip r:embed="rId10"/>
+                    <a:blip r:embed="rId11"/>
                     <a:stretch>
                       <a:fillRect/>
                     </a:stretch>
@@ -240,6 +258,9 @@
     </w:p>
     <w:p>
       <w:r>
+        <w:rPr>
+          <w:noProof/>
+        </w:rPr>
         <w:lastRenderedPageBreak/>
         <w:drawing>
           <wp:inline distT="0" distB="0" distL="0" distR="0" wp14:anchorId="7F264BB8" wp14:editId="0BF46038">
@@ -257,7 +278,7 @@
                     <pic:cNvPicPr/>
                   </pic:nvPicPr>
                   <pic:blipFill>
-                    <a:blip r:embed="rId11"/>
+                    <a:blip r:embed="rId12"/>
                     <a:stretch>
                       <a:fillRect/>
                     </a:stretch>
@@ -280,6 +301,9 @@
     </w:p>
     <w:p>
       <w:r>
+        <w:rPr>
+          <w:noProof/>
+        </w:rPr>
         <w:drawing>
           <wp:inline distT="0" distB="0" distL="0" distR="0" wp14:anchorId="6B57AAD0" wp14:editId="5AAE4AF0">
             <wp:extent cx="5943600" cy="916940"/>
@@ -296,7 +320,7 @@
                     <pic:cNvPicPr/>
                   </pic:nvPicPr>
                   <pic:blipFill>
-                    <a:blip r:embed="rId12"/>
+                    <a:blip r:embed="rId13"/>
                     <a:stretch>
                       <a:fillRect/>
                     </a:stretch>
@@ -319,6 +343,9 @@
     </w:p>
     <w:p>
       <w:r>
+        <w:rPr>
+          <w:noProof/>
+        </w:rPr>
         <w:drawing>
           <wp:inline distT="0" distB="0" distL="0" distR="0" wp14:anchorId="7F0E3A4A" wp14:editId="5FDF342C">
             <wp:extent cx="3475021" cy="883997"/>
@@ -335,7 +362,7 @@
                     <pic:cNvPicPr/>
                   </pic:nvPicPr>
                   <pic:blipFill>
-                    <a:blip r:embed="rId13"/>
+                    <a:blip r:embed="rId14"/>
                     <a:stretch>
                       <a:fillRect/>
                     </a:stretch>
@@ -358,6 +385,9 @@
     </w:p>
     <w:p>
       <w:r>
+        <w:rPr>
+          <w:noProof/>
+        </w:rPr>
         <w:drawing>
           <wp:inline distT="0" distB="0" distL="0" distR="0" wp14:anchorId="45158679" wp14:editId="2AD34529">
             <wp:extent cx="5943600" cy="808355"/>
@@ -374,7 +404,7 @@
                     <pic:cNvPicPr/>
                   </pic:nvPicPr>
                   <pic:blipFill>
-                    <a:blip r:embed="rId14"/>
+                    <a:blip r:embed="rId15"/>
                     <a:stretch>
                       <a:fillRect/>
                     </a:stretch>
@@ -397,6 +427,9 @@
     </w:p>
     <w:p>
       <w:r>
+        <w:rPr>
+          <w:noProof/>
+        </w:rPr>
         <w:drawing>
           <wp:inline distT="0" distB="0" distL="0" distR="0" wp14:anchorId="6FC6483E" wp14:editId="4E25AFEE">
             <wp:extent cx="5943600" cy="1765935"/>
@@ -413,7 +446,7 @@
                     <pic:cNvPicPr/>
                   </pic:nvPicPr>
                   <pic:blipFill>
-                    <a:blip r:embed="rId15"/>
+                    <a:blip r:embed="rId16"/>
                     <a:stretch>
                       <a:fillRect/>
                     </a:stretch>
@@ -434,10 +467,671 @@
         </w:drawing>
       </w:r>
     </w:p>
+    <w:p/>
+    <w:p/>
+    <w:p/>
+    <w:p/>
+    <w:p/>
+    <w:p/>
     <w:p>
       <w:bookmarkStart w:id="0" w:name="_GoBack"/>
       <w:bookmarkEnd w:id="0"/>
     </w:p>
+    <w:p>
+      <w:pPr>
+        <w:pStyle w:val="ListParagraph"/>
+        <w:numPr>
+          <w:ilvl w:val="0"/>
+          <w:numId w:val="6"/>
+        </w:numPr>
+        <w:rPr>
+          <w:rFonts w:ascii="Arial" w:hAnsi="Arial" w:cs="Arial"/>
+          <w:sz w:val="44"/>
+          <w:szCs w:val="44"/>
+        </w:rPr>
+      </w:pPr>
+      <w:r>
+        <w:rPr>
+          <w:rFonts w:ascii="Arial" w:hAnsi="Arial" w:cs="Arial"/>
+          <w:sz w:val="44"/>
+          <w:szCs w:val="44"/>
+        </w:rPr>
+        <w:lastRenderedPageBreak/>
+        <w:t>Sign Up</w:t>
+      </w:r>
+    </w:p>
+    <w:p>
+      <w:pPr>
+        <w:rPr>
+          <w:rFonts w:ascii="Arial" w:hAnsi="Arial" w:cs="Arial"/>
+          <w:sz w:val="44"/>
+          <w:szCs w:val="44"/>
+        </w:rPr>
+      </w:pPr>
+      <w:r>
+        <w:rPr>
+          <w:rFonts w:ascii="Arial" w:hAnsi="Arial" w:cs="Arial"/>
+          <w:noProof/>
+          <w:sz w:val="44"/>
+          <w:szCs w:val="44"/>
+        </w:rPr>
+        <w:drawing>
+          <wp:inline distT="0" distB="0" distL="0" distR="0">
+            <wp:extent cx="5934075" cy="2733675"/>
+            <wp:effectExtent l="0" t="0" r="9525" b="9525"/>
+            <wp:docPr id="16" name="Picture 16" descr="ss"/>
+            <wp:cNvGraphicFramePr>
+              <a:graphicFrameLocks xmlns:a="http://schemas.openxmlformats.org/drawingml/2006/main" noChangeAspect="1"/>
+            </wp:cNvGraphicFramePr>
+            <a:graphic xmlns:a="http://schemas.openxmlformats.org/drawingml/2006/main">
+              <a:graphicData uri="http://schemas.openxmlformats.org/drawingml/2006/picture">
+                <pic:pic xmlns:pic="http://schemas.openxmlformats.org/drawingml/2006/picture">
+                  <pic:nvPicPr>
+                    <pic:cNvPr id="0" name="Picture 1" descr="ss"/>
+                    <pic:cNvPicPr>
+                      <a:picLocks noChangeAspect="1" noChangeArrowheads="1"/>
+                    </pic:cNvPicPr>
+                  </pic:nvPicPr>
+                  <pic:blipFill>
+                    <a:blip r:embed="rId17">
+                      <a:extLst>
+                        <a:ext uri="{28A0092B-C50C-407E-A947-70E740481C1C}">
+                          <a14:useLocalDpi xmlns:a14="http://schemas.microsoft.com/office/drawing/2010/main" val="0"/>
+                        </a:ext>
+                      </a:extLst>
+                    </a:blip>
+                    <a:srcRect/>
+                    <a:stretch>
+                      <a:fillRect/>
+                    </a:stretch>
+                  </pic:blipFill>
+                  <pic:spPr bwMode="auto">
+                    <a:xfrm>
+                      <a:off x="0" y="0"/>
+                      <a:ext cx="5934075" cy="2733675"/>
+                    </a:xfrm>
+                    <a:prstGeom prst="rect">
+                      <a:avLst/>
+                    </a:prstGeom>
+                    <a:noFill/>
+                    <a:ln>
+                      <a:noFill/>
+                    </a:ln>
+                  </pic:spPr>
+                </pic:pic>
+              </a:graphicData>
+            </a:graphic>
+          </wp:inline>
+        </w:drawing>
+      </w:r>
+    </w:p>
+    <w:p>
+      <w:pPr>
+        <w:rPr>
+          <w:rFonts w:ascii="Arial" w:hAnsi="Arial" w:cs="Arial"/>
+          <w:sz w:val="44"/>
+          <w:szCs w:val="44"/>
+        </w:rPr>
+      </w:pPr>
+    </w:p>
+    <w:p>
+      <w:pPr>
+        <w:rPr>
+          <w:rFonts w:ascii="Arial" w:hAnsi="Arial" w:cs="Arial"/>
+          <w:sz w:val="44"/>
+          <w:szCs w:val="44"/>
+        </w:rPr>
+      </w:pPr>
+    </w:p>
+    <w:p>
+      <w:pPr>
+        <w:rPr>
+          <w:rFonts w:ascii="Arial" w:hAnsi="Arial" w:cs="Arial"/>
+          <w:sz w:val="44"/>
+          <w:szCs w:val="44"/>
+        </w:rPr>
+      </w:pPr>
+    </w:p>
+    <w:p>
+      <w:pPr>
+        <w:pStyle w:val="ListParagraph"/>
+        <w:numPr>
+          <w:ilvl w:val="0"/>
+          <w:numId w:val="5"/>
+        </w:numPr>
+        <w:rPr>
+          <w:rFonts w:ascii="Arial" w:hAnsi="Arial" w:cs="Arial"/>
+          <w:sz w:val="44"/>
+          <w:szCs w:val="44"/>
+        </w:rPr>
+      </w:pPr>
+      <w:r>
+        <w:rPr>
+          <w:rFonts w:ascii="Arial" w:hAnsi="Arial" w:cs="Arial"/>
+          <w:sz w:val="44"/>
+          <w:szCs w:val="44"/>
+        </w:rPr>
+        <w:t>Signup Successful</w:t>
+      </w:r>
+    </w:p>
+    <w:p>
+      <w:pPr>
+        <w:rPr>
+          <w:rFonts w:ascii="Arial" w:hAnsi="Arial" w:cs="Arial"/>
+          <w:noProof/>
+          <w:sz w:val="44"/>
+          <w:szCs w:val="44"/>
+        </w:rPr>
+      </w:pPr>
+    </w:p>
+    <w:p>
+      <w:pPr>
+        <w:rPr>
+          <w:rFonts w:ascii="Arial" w:hAnsi="Arial" w:cs="Arial"/>
+          <w:sz w:val="44"/>
+          <w:szCs w:val="44"/>
+        </w:rPr>
+      </w:pPr>
+      <w:r>
+        <w:rPr>
+          <w:rFonts w:ascii="Arial" w:hAnsi="Arial" w:cs="Arial"/>
+          <w:noProof/>
+          <w:sz w:val="44"/>
+          <w:szCs w:val="44"/>
+        </w:rPr>
+        <w:drawing>
+          <wp:inline distT="0" distB="0" distL="0" distR="0" wp14:anchorId="239B6879" wp14:editId="1C039DA9">
+            <wp:extent cx="1658620" cy="436245"/>
+            <wp:effectExtent l="0" t="0" r="0" b="1905"/>
+            <wp:docPr id="19" name="Picture 19" descr="C:\Users\Dell\AppData\Local\Microsoft\Windows\INetCache\Content.Word\sucess.png"/>
+            <wp:cNvGraphicFramePr>
+              <a:graphicFrameLocks xmlns:a="http://schemas.openxmlformats.org/drawingml/2006/main" noChangeAspect="1"/>
+            </wp:cNvGraphicFramePr>
+            <a:graphic xmlns:a="http://schemas.openxmlformats.org/drawingml/2006/main">
+              <a:graphicData uri="http://schemas.openxmlformats.org/drawingml/2006/picture">
+                <pic:pic xmlns:pic="http://schemas.openxmlformats.org/drawingml/2006/picture">
+                  <pic:nvPicPr>
+                    <pic:cNvPr id="0" name="Picture 18" descr="C:\Users\Dell\AppData\Local\Microsoft\Windows\INetCache\Content.Word\sucess.png"/>
+                    <pic:cNvPicPr>
+                      <a:picLocks noChangeAspect="1" noChangeArrowheads="1"/>
+                    </pic:cNvPicPr>
+                  </pic:nvPicPr>
+                  <pic:blipFill>
+                    <a:blip r:embed="rId18">
+                      <a:extLst>
+                        <a:ext uri="{28A0092B-C50C-407E-A947-70E740481C1C}">
+                          <a14:useLocalDpi xmlns:a14="http://schemas.microsoft.com/office/drawing/2010/main" val="0"/>
+                        </a:ext>
+                      </a:extLst>
+                    </a:blip>
+                    <a:srcRect/>
+                    <a:stretch>
+                      <a:fillRect/>
+                    </a:stretch>
+                  </pic:blipFill>
+                  <pic:spPr bwMode="auto">
+                    <a:xfrm>
+                      <a:off x="0" y="0"/>
+                      <a:ext cx="1658620" cy="436245"/>
+                    </a:xfrm>
+                    <a:prstGeom prst="rect">
+                      <a:avLst/>
+                    </a:prstGeom>
+                    <a:noFill/>
+                    <a:ln>
+                      <a:noFill/>
+                    </a:ln>
+                  </pic:spPr>
+                </pic:pic>
+              </a:graphicData>
+            </a:graphic>
+          </wp:inline>
+        </w:drawing>
+      </w:r>
+    </w:p>
+    <w:p>
+      <w:pPr>
+        <w:rPr>
+          <w:rFonts w:ascii="Arial" w:hAnsi="Arial" w:cs="Arial"/>
+          <w:sz w:val="44"/>
+          <w:szCs w:val="44"/>
+        </w:rPr>
+      </w:pPr>
+    </w:p>
+    <w:p>
+      <w:pPr>
+        <w:rPr>
+          <w:rFonts w:ascii="Arial" w:hAnsi="Arial" w:cs="Arial"/>
+          <w:sz w:val="44"/>
+          <w:szCs w:val="44"/>
+        </w:rPr>
+      </w:pPr>
+    </w:p>
+    <w:p>
+      <w:pPr>
+        <w:rPr>
+          <w:rFonts w:ascii="Arial" w:hAnsi="Arial" w:cs="Arial"/>
+          <w:sz w:val="44"/>
+          <w:szCs w:val="44"/>
+        </w:rPr>
+      </w:pPr>
+    </w:p>
+    <w:p>
+      <w:pPr>
+        <w:rPr>
+          <w:rFonts w:ascii="Arial" w:hAnsi="Arial" w:cs="Arial"/>
+          <w:sz w:val="44"/>
+          <w:szCs w:val="44"/>
+        </w:rPr>
+      </w:pPr>
+    </w:p>
+    <w:p>
+      <w:pPr>
+        <w:rPr>
+          <w:rFonts w:ascii="Arial" w:hAnsi="Arial" w:cs="Arial"/>
+          <w:sz w:val="44"/>
+          <w:szCs w:val="44"/>
+        </w:rPr>
+      </w:pPr>
+    </w:p>
+    <w:p>
+      <w:pPr>
+        <w:pStyle w:val="ListParagraph"/>
+        <w:numPr>
+          <w:ilvl w:val="0"/>
+          <w:numId w:val="4"/>
+        </w:numPr>
+        <w:rPr>
+          <w:rFonts w:ascii="Arial" w:hAnsi="Arial" w:cs="Arial"/>
+          <w:sz w:val="44"/>
+          <w:szCs w:val="44"/>
+        </w:rPr>
+      </w:pPr>
+      <w:r>
+        <w:rPr>
+          <w:rFonts w:ascii="Arial" w:hAnsi="Arial" w:cs="Arial"/>
+          <w:sz w:val="44"/>
+          <w:szCs w:val="44"/>
+        </w:rPr>
+        <w:t>L</w:t>
+      </w:r>
+      <w:r>
+        <w:rPr>
+          <w:rFonts w:ascii="Arial" w:hAnsi="Arial" w:cs="Arial"/>
+          <w:sz w:val="44"/>
+          <w:szCs w:val="44"/>
+        </w:rPr>
+        <w:t>ogin</w:t>
+      </w:r>
+    </w:p>
+    <w:p>
+      <w:pPr>
+        <w:rPr>
+          <w:rFonts w:ascii="Arial" w:hAnsi="Arial" w:cs="Arial"/>
+          <w:sz w:val="44"/>
+          <w:szCs w:val="44"/>
+        </w:rPr>
+      </w:pPr>
+      <w:r>
+        <w:rPr>
+          <w:rFonts w:ascii="Arial" w:hAnsi="Arial" w:cs="Arial"/>
+          <w:noProof/>
+          <w:sz w:val="44"/>
+          <w:szCs w:val="44"/>
+        </w:rPr>
+        <w:drawing>
+          <wp:inline distT="0" distB="0" distL="0" distR="0">
+            <wp:extent cx="5934075" cy="3114675"/>
+            <wp:effectExtent l="0" t="0" r="9525" b="9525"/>
+            <wp:docPr id="15" name="Picture 15" descr="login"/>
+            <wp:cNvGraphicFramePr>
+              <a:graphicFrameLocks xmlns:a="http://schemas.openxmlformats.org/drawingml/2006/main" noChangeAspect="1"/>
+            </wp:cNvGraphicFramePr>
+            <a:graphic xmlns:a="http://schemas.openxmlformats.org/drawingml/2006/main">
+              <a:graphicData uri="http://schemas.openxmlformats.org/drawingml/2006/picture">
+                <pic:pic xmlns:pic="http://schemas.openxmlformats.org/drawingml/2006/picture">
+                  <pic:nvPicPr>
+                    <pic:cNvPr id="0" name="Picture 2" descr="login"/>
+                    <pic:cNvPicPr>
+                      <a:picLocks noChangeAspect="1" noChangeArrowheads="1"/>
+                    </pic:cNvPicPr>
+                  </pic:nvPicPr>
+                  <pic:blipFill>
+                    <a:blip r:embed="rId19">
+                      <a:extLst>
+                        <a:ext uri="{28A0092B-C50C-407E-A947-70E740481C1C}">
+                          <a14:useLocalDpi xmlns:a14="http://schemas.microsoft.com/office/drawing/2010/main" val="0"/>
+                        </a:ext>
+                      </a:extLst>
+                    </a:blip>
+                    <a:srcRect/>
+                    <a:stretch>
+                      <a:fillRect/>
+                    </a:stretch>
+                  </pic:blipFill>
+                  <pic:spPr bwMode="auto">
+                    <a:xfrm>
+                      <a:off x="0" y="0"/>
+                      <a:ext cx="5934075" cy="3114675"/>
+                    </a:xfrm>
+                    <a:prstGeom prst="rect">
+                      <a:avLst/>
+                    </a:prstGeom>
+                    <a:noFill/>
+                    <a:ln>
+                      <a:noFill/>
+                    </a:ln>
+                  </pic:spPr>
+                </pic:pic>
+              </a:graphicData>
+            </a:graphic>
+          </wp:inline>
+        </w:drawing>
+      </w:r>
+    </w:p>
+    <w:p>
+      <w:pPr>
+        <w:pStyle w:val="ListParagraph"/>
+        <w:numPr>
+          <w:ilvl w:val="0"/>
+          <w:numId w:val="3"/>
+        </w:numPr>
+        <w:rPr>
+          <w:rFonts w:ascii="Arial" w:hAnsi="Arial" w:cs="Arial"/>
+          <w:sz w:val="44"/>
+          <w:szCs w:val="44"/>
+        </w:rPr>
+      </w:pPr>
+      <w:r>
+        <w:rPr>
+          <w:rFonts w:ascii="Arial" w:hAnsi="Arial" w:cs="Arial"/>
+          <w:sz w:val="44"/>
+          <w:szCs w:val="44"/>
+        </w:rPr>
+        <w:t>List</w:t>
+      </w:r>
+    </w:p>
+    <w:p>
+      <w:pPr>
+        <w:rPr>
+          <w:rFonts w:ascii="Arial" w:hAnsi="Arial" w:cs="Arial"/>
+          <w:sz w:val="44"/>
+          <w:szCs w:val="44"/>
+        </w:rPr>
+      </w:pPr>
+      <w:r>
+        <w:rPr>
+          <w:rFonts w:ascii="Arial" w:hAnsi="Arial" w:cs="Arial"/>
+          <w:noProof/>
+          <w:sz w:val="44"/>
+          <w:szCs w:val="44"/>
+        </w:rPr>
+        <w:drawing>
+          <wp:inline distT="0" distB="0" distL="0" distR="0">
+            <wp:extent cx="5943600" cy="2181225"/>
+            <wp:effectExtent l="0" t="0" r="0" b="9525"/>
+            <wp:docPr id="14" name="Picture 14" descr="list"/>
+            <wp:cNvGraphicFramePr>
+              <a:graphicFrameLocks xmlns:a="http://schemas.openxmlformats.org/drawingml/2006/main" noChangeAspect="1"/>
+            </wp:cNvGraphicFramePr>
+            <a:graphic xmlns:a="http://schemas.openxmlformats.org/drawingml/2006/main">
+              <a:graphicData uri="http://schemas.openxmlformats.org/drawingml/2006/picture">
+                <pic:pic xmlns:pic="http://schemas.openxmlformats.org/drawingml/2006/picture">
+                  <pic:nvPicPr>
+                    <pic:cNvPr id="0" name="Picture 3" descr="list"/>
+                    <pic:cNvPicPr>
+                      <a:picLocks noChangeAspect="1" noChangeArrowheads="1"/>
+                    </pic:cNvPicPr>
+                  </pic:nvPicPr>
+                  <pic:blipFill>
+                    <a:blip r:embed="rId20">
+                      <a:extLst>
+                        <a:ext uri="{28A0092B-C50C-407E-A947-70E740481C1C}">
+                          <a14:useLocalDpi xmlns:a14="http://schemas.microsoft.com/office/drawing/2010/main" val="0"/>
+                        </a:ext>
+                      </a:extLst>
+                    </a:blip>
+                    <a:srcRect/>
+                    <a:stretch>
+                      <a:fillRect/>
+                    </a:stretch>
+                  </pic:blipFill>
+                  <pic:spPr bwMode="auto">
+                    <a:xfrm>
+                      <a:off x="0" y="0"/>
+                      <a:ext cx="5943600" cy="2181225"/>
+                    </a:xfrm>
+                    <a:prstGeom prst="rect">
+                      <a:avLst/>
+                    </a:prstGeom>
+                    <a:noFill/>
+                    <a:ln>
+                      <a:noFill/>
+                    </a:ln>
+                  </pic:spPr>
+                </pic:pic>
+              </a:graphicData>
+            </a:graphic>
+          </wp:inline>
+        </w:drawing>
+      </w:r>
+    </w:p>
+    <w:p>
+      <w:pPr>
+        <w:rPr>
+          <w:rFonts w:ascii="Arial" w:hAnsi="Arial" w:cs="Arial"/>
+          <w:sz w:val="44"/>
+          <w:szCs w:val="44"/>
+        </w:rPr>
+      </w:pPr>
+    </w:p>
+    <w:p>
+      <w:pPr>
+        <w:rPr>
+          <w:rFonts w:ascii="Arial" w:hAnsi="Arial" w:cs="Arial"/>
+          <w:sz w:val="44"/>
+          <w:szCs w:val="44"/>
+        </w:rPr>
+      </w:pPr>
+    </w:p>
+    <w:p>
+      <w:pPr>
+        <w:rPr>
+          <w:rFonts w:ascii="Arial" w:hAnsi="Arial" w:cs="Arial"/>
+          <w:sz w:val="44"/>
+          <w:szCs w:val="44"/>
+        </w:rPr>
+      </w:pPr>
+    </w:p>
+    <w:p>
+      <w:pPr>
+        <w:rPr>
+          <w:rFonts w:ascii="Arial" w:hAnsi="Arial" w:cs="Arial"/>
+          <w:sz w:val="44"/>
+          <w:szCs w:val="44"/>
+        </w:rPr>
+      </w:pPr>
+    </w:p>
+    <w:p>
+      <w:pPr>
+        <w:pStyle w:val="ListParagraph"/>
+        <w:numPr>
+          <w:ilvl w:val="0"/>
+          <w:numId w:val="2"/>
+        </w:numPr>
+        <w:rPr>
+          <w:rFonts w:ascii="Arial" w:hAnsi="Arial" w:cs="Arial"/>
+          <w:sz w:val="44"/>
+          <w:szCs w:val="44"/>
+        </w:rPr>
+      </w:pPr>
+      <w:r>
+        <w:rPr>
+          <w:rFonts w:ascii="Arial" w:hAnsi="Arial" w:cs="Arial"/>
+          <w:sz w:val="44"/>
+          <w:szCs w:val="44"/>
+        </w:rPr>
+        <w:t>Logout</w:t>
+      </w:r>
+    </w:p>
+    <w:p>
+      <w:pPr>
+        <w:rPr>
+          <w:rFonts w:ascii="Arial" w:hAnsi="Arial" w:cs="Arial"/>
+          <w:sz w:val="44"/>
+          <w:szCs w:val="44"/>
+        </w:rPr>
+      </w:pPr>
+      <w:r>
+        <w:rPr>
+          <w:rFonts w:ascii="Arial" w:hAnsi="Arial" w:cs="Arial"/>
+          <w:noProof/>
+          <w:sz w:val="44"/>
+          <w:szCs w:val="44"/>
+        </w:rPr>
+        <w:drawing>
+          <wp:inline distT="0" distB="0" distL="0" distR="0" wp14:anchorId="04B776E4" wp14:editId="0D58BD5B">
+            <wp:extent cx="5943600" cy="2803525"/>
+            <wp:effectExtent l="0" t="0" r="0" b="0"/>
+            <wp:docPr id="12" name="Picture 12"/>
+            <wp:cNvGraphicFramePr>
+              <a:graphicFrameLocks xmlns:a="http://schemas.openxmlformats.org/drawingml/2006/main" noChangeAspect="1"/>
+            </wp:cNvGraphicFramePr>
+            <a:graphic xmlns:a="http://schemas.openxmlformats.org/drawingml/2006/main">
+              <a:graphicData uri="http://schemas.openxmlformats.org/drawingml/2006/picture">
+                <pic:pic xmlns:pic="http://schemas.openxmlformats.org/drawingml/2006/picture">
+                  <pic:nvPicPr>
+                    <pic:cNvPr id="1" name=""/>
+                    <pic:cNvPicPr/>
+                  </pic:nvPicPr>
+                  <pic:blipFill>
+                    <a:blip r:embed="rId21"/>
+                    <a:stretch>
+                      <a:fillRect/>
+                    </a:stretch>
+                  </pic:blipFill>
+                  <pic:spPr>
+                    <a:xfrm>
+                      <a:off x="0" y="0"/>
+                      <a:ext cx="5943600" cy="2803525"/>
+                    </a:xfrm>
+                    <a:prstGeom prst="rect">
+                      <a:avLst/>
+                    </a:prstGeom>
+                  </pic:spPr>
+                </pic:pic>
+              </a:graphicData>
+            </a:graphic>
+          </wp:inline>
+        </w:drawing>
+      </w:r>
+    </w:p>
+    <w:p>
+      <w:pPr>
+        <w:pStyle w:val="ListParagraph"/>
+        <w:numPr>
+          <w:ilvl w:val="0"/>
+          <w:numId w:val="1"/>
+        </w:numPr>
+        <w:rPr>
+          <w:rFonts w:ascii="Arial" w:hAnsi="Arial" w:cs="Arial"/>
+          <w:sz w:val="44"/>
+          <w:szCs w:val="44"/>
+        </w:rPr>
+      </w:pPr>
+      <w:r>
+        <w:rPr>
+          <w:rFonts w:ascii="Arial" w:hAnsi="Arial" w:cs="Arial"/>
+          <w:sz w:val="44"/>
+          <w:szCs w:val="44"/>
+        </w:rPr>
+        <w:t>Database</w:t>
+      </w:r>
+    </w:p>
+    <w:p>
+      <w:pPr>
+        <w:rPr>
+          <w:rFonts w:ascii="Arial" w:hAnsi="Arial" w:cs="Arial"/>
+          <w:sz w:val="44"/>
+          <w:szCs w:val="44"/>
+        </w:rPr>
+      </w:pPr>
+    </w:p>
+    <w:p>
+      <w:pPr>
+        <w:rPr>
+          <w:rFonts w:ascii="Arial" w:hAnsi="Arial" w:cs="Arial"/>
+          <w:sz w:val="44"/>
+          <w:szCs w:val="44"/>
+        </w:rPr>
+      </w:pPr>
+      <w:r>
+        <w:rPr>
+          <w:rFonts w:ascii="Arial" w:hAnsi="Arial" w:cs="Arial"/>
+          <w:noProof/>
+          <w:sz w:val="44"/>
+          <w:szCs w:val="44"/>
+        </w:rPr>
+        <w:drawing>
+          <wp:inline distT="0" distB="0" distL="0" distR="0">
+            <wp:extent cx="5943600" cy="2162175"/>
+            <wp:effectExtent l="0" t="0" r="0" b="9525"/>
+            <wp:docPr id="13" name="Picture 13" descr="database"/>
+            <wp:cNvGraphicFramePr>
+              <a:graphicFrameLocks xmlns:a="http://schemas.openxmlformats.org/drawingml/2006/main" noChangeAspect="1"/>
+            </wp:cNvGraphicFramePr>
+            <a:graphic xmlns:a="http://schemas.openxmlformats.org/drawingml/2006/main">
+              <a:graphicData uri="http://schemas.openxmlformats.org/drawingml/2006/picture">
+                <pic:pic xmlns:pic="http://schemas.openxmlformats.org/drawingml/2006/picture">
+                  <pic:nvPicPr>
+                    <pic:cNvPr id="0" name="Picture 4" descr="database"/>
+                    <pic:cNvPicPr>
+                      <a:picLocks noChangeAspect="1" noChangeArrowheads="1"/>
+                    </pic:cNvPicPr>
+                  </pic:nvPicPr>
+                  <pic:blipFill>
+                    <a:blip r:embed="rId22">
+                      <a:extLst>
+                        <a:ext uri="{28A0092B-C50C-407E-A947-70E740481C1C}">
+                          <a14:useLocalDpi xmlns:a14="http://schemas.microsoft.com/office/drawing/2010/main" val="0"/>
+                        </a:ext>
+                      </a:extLst>
+                    </a:blip>
+                    <a:srcRect/>
+                    <a:stretch>
+                      <a:fillRect/>
+                    </a:stretch>
+                  </pic:blipFill>
+                  <pic:spPr bwMode="auto">
+                    <a:xfrm>
+                      <a:off x="0" y="0"/>
+                      <a:ext cx="5943600" cy="2162175"/>
+                    </a:xfrm>
+                    <a:prstGeom prst="rect">
+                      <a:avLst/>
+                    </a:prstGeom>
+                    <a:noFill/>
+                    <a:ln>
+                      <a:noFill/>
+                    </a:ln>
+                  </pic:spPr>
+                </pic:pic>
+              </a:graphicData>
+            </a:graphic>
+          </wp:inline>
+        </w:drawing>
+      </w:r>
+    </w:p>
+    <w:p>
+      <w:pPr>
+        <w:rPr>
+          <w:rFonts w:ascii="Arial" w:hAnsi="Arial" w:cs="Arial"/>
+          <w:sz w:val="44"/>
+          <w:szCs w:val="44"/>
+        </w:rPr>
+      </w:pPr>
+    </w:p>
+    <w:p/>
     <w:sectPr>
       <w:pgSz w:w="12240" w:h="15840"/>
       <w:pgMar w:top="1440" w:right="1440" w:bottom="1440" w:left="1440" w:header="720" w:footer="720" w:gutter="0"/>
@@ -446,6 +1140,707 @@
     </w:sectPr>
   </w:body>
 </w:document>
+</file>
+
+<file path=word/numbering.xml><?xml version="1.0" encoding="utf-8"?>
+<w:numbering xmlns:wpc="http://schemas.microsoft.com/office/word/2010/wordprocessingCanvas" xmlns:mc="http://schemas.openxmlformats.org/markup-compatibility/2006" xmlns:o="urn:schemas-microsoft-com:office:office" xmlns:r="http://schemas.openxmlformats.org/officeDocument/2006/relationships" xmlns:m="http://schemas.openxmlformats.org/officeDocument/2006/math" xmlns:v="urn:schemas-microsoft-com:vml" xmlns:wp14="http://schemas.microsoft.com/office/word/2010/wordprocessingDrawing" xmlns:wp="http://schemas.openxmlformats.org/drawingml/2006/wordprocessingDrawing" xmlns:w10="urn:schemas-microsoft-com:office:word" xmlns:w="http://schemas.openxmlformats.org/wordprocessingml/2006/main" xmlns:w14="http://schemas.microsoft.com/office/word/2010/wordml" xmlns:wpg="http://schemas.microsoft.com/office/word/2010/wordprocessingGroup" xmlns:wpi="http://schemas.microsoft.com/office/word/2010/wordprocessingInk" xmlns:wne="http://schemas.microsoft.com/office/word/2006/wordml" xmlns:wps="http://schemas.microsoft.com/office/word/2010/wordprocessingShape" mc:Ignorable="w14 wp14">
+  <w:abstractNum w:abstractNumId="0">
+    <w:nsid w:val="08135EEA"/>
+    <w:multiLevelType w:val="hybridMultilevel"/>
+    <w:tmpl w:val="E6FA8BCE"/>
+    <w:lvl w:ilvl="0" w:tplc="04090001">
+      <w:start w:val="1"/>
+      <w:numFmt w:val="bullet"/>
+      <w:lvlText w:val=""/>
+      <w:lvlJc w:val="left"/>
+      <w:pPr>
+        <w:ind w:left="720" w:hanging="360"/>
+      </w:pPr>
+      <w:rPr>
+        <w:rFonts w:ascii="Symbol" w:hAnsi="Symbol" w:hint="default"/>
+      </w:rPr>
+    </w:lvl>
+    <w:lvl w:ilvl="1" w:tplc="04090003" w:tentative="1">
+      <w:start w:val="1"/>
+      <w:numFmt w:val="bullet"/>
+      <w:lvlText w:val="o"/>
+      <w:lvlJc w:val="left"/>
+      <w:pPr>
+        <w:ind w:left="1440" w:hanging="360"/>
+      </w:pPr>
+      <w:rPr>
+        <w:rFonts w:ascii="Courier New" w:hAnsi="Courier New" w:cs="Courier New" w:hint="default"/>
+      </w:rPr>
+    </w:lvl>
+    <w:lvl w:ilvl="2" w:tplc="04090005" w:tentative="1">
+      <w:start w:val="1"/>
+      <w:numFmt w:val="bullet"/>
+      <w:lvlText w:val=""/>
+      <w:lvlJc w:val="left"/>
+      <w:pPr>
+        <w:ind w:left="2160" w:hanging="360"/>
+      </w:pPr>
+      <w:rPr>
+        <w:rFonts w:ascii="Wingdings" w:hAnsi="Wingdings" w:hint="default"/>
+      </w:rPr>
+    </w:lvl>
+    <w:lvl w:ilvl="3" w:tplc="04090001" w:tentative="1">
+      <w:start w:val="1"/>
+      <w:numFmt w:val="bullet"/>
+      <w:lvlText w:val=""/>
+      <w:lvlJc w:val="left"/>
+      <w:pPr>
+        <w:ind w:left="2880" w:hanging="360"/>
+      </w:pPr>
+      <w:rPr>
+        <w:rFonts w:ascii="Symbol" w:hAnsi="Symbol" w:hint="default"/>
+      </w:rPr>
+    </w:lvl>
+    <w:lvl w:ilvl="4" w:tplc="04090003" w:tentative="1">
+      <w:start w:val="1"/>
+      <w:numFmt w:val="bullet"/>
+      <w:lvlText w:val="o"/>
+      <w:lvlJc w:val="left"/>
+      <w:pPr>
+        <w:ind w:left="3600" w:hanging="360"/>
+      </w:pPr>
+      <w:rPr>
+        <w:rFonts w:ascii="Courier New" w:hAnsi="Courier New" w:cs="Courier New" w:hint="default"/>
+      </w:rPr>
+    </w:lvl>
+    <w:lvl w:ilvl="5" w:tplc="04090005" w:tentative="1">
+      <w:start w:val="1"/>
+      <w:numFmt w:val="bullet"/>
+      <w:lvlText w:val=""/>
+      <w:lvlJc w:val="left"/>
+      <w:pPr>
+        <w:ind w:left="4320" w:hanging="360"/>
+      </w:pPr>
+      <w:rPr>
+        <w:rFonts w:ascii="Wingdings" w:hAnsi="Wingdings" w:hint="default"/>
+      </w:rPr>
+    </w:lvl>
+    <w:lvl w:ilvl="6" w:tplc="04090001" w:tentative="1">
+      <w:start w:val="1"/>
+      <w:numFmt w:val="bullet"/>
+      <w:lvlText w:val=""/>
+      <w:lvlJc w:val="left"/>
+      <w:pPr>
+        <w:ind w:left="5040" w:hanging="360"/>
+      </w:pPr>
+      <w:rPr>
+        <w:rFonts w:ascii="Symbol" w:hAnsi="Symbol" w:hint="default"/>
+      </w:rPr>
+    </w:lvl>
+    <w:lvl w:ilvl="7" w:tplc="04090003" w:tentative="1">
+      <w:start w:val="1"/>
+      <w:numFmt w:val="bullet"/>
+      <w:lvlText w:val="o"/>
+      <w:lvlJc w:val="left"/>
+      <w:pPr>
+        <w:ind w:left="5760" w:hanging="360"/>
+      </w:pPr>
+      <w:rPr>
+        <w:rFonts w:ascii="Courier New" w:hAnsi="Courier New" w:cs="Courier New" w:hint="default"/>
+      </w:rPr>
+    </w:lvl>
+    <w:lvl w:ilvl="8" w:tplc="04090005" w:tentative="1">
+      <w:start w:val="1"/>
+      <w:numFmt w:val="bullet"/>
+      <w:lvlText w:val=""/>
+      <w:lvlJc w:val="left"/>
+      <w:pPr>
+        <w:ind w:left="6480" w:hanging="360"/>
+      </w:pPr>
+      <w:rPr>
+        <w:rFonts w:ascii="Wingdings" w:hAnsi="Wingdings" w:hint="default"/>
+      </w:rPr>
+    </w:lvl>
+  </w:abstractNum>
+  <w:abstractNum w:abstractNumId="1">
+    <w:nsid w:val="18E40FAA"/>
+    <w:multiLevelType w:val="hybridMultilevel"/>
+    <w:tmpl w:val="5E487D72"/>
+    <w:lvl w:ilvl="0" w:tplc="04090001">
+      <w:start w:val="1"/>
+      <w:numFmt w:val="bullet"/>
+      <w:lvlText w:val=""/>
+      <w:lvlJc w:val="left"/>
+      <w:pPr>
+        <w:ind w:left="720" w:hanging="360"/>
+      </w:pPr>
+      <w:rPr>
+        <w:rFonts w:ascii="Symbol" w:hAnsi="Symbol" w:hint="default"/>
+      </w:rPr>
+    </w:lvl>
+    <w:lvl w:ilvl="1" w:tplc="04090003" w:tentative="1">
+      <w:start w:val="1"/>
+      <w:numFmt w:val="bullet"/>
+      <w:lvlText w:val="o"/>
+      <w:lvlJc w:val="left"/>
+      <w:pPr>
+        <w:ind w:left="1440" w:hanging="360"/>
+      </w:pPr>
+      <w:rPr>
+        <w:rFonts w:ascii="Courier New" w:hAnsi="Courier New" w:cs="Courier New" w:hint="default"/>
+      </w:rPr>
+    </w:lvl>
+    <w:lvl w:ilvl="2" w:tplc="04090005" w:tentative="1">
+      <w:start w:val="1"/>
+      <w:numFmt w:val="bullet"/>
+      <w:lvlText w:val=""/>
+      <w:lvlJc w:val="left"/>
+      <w:pPr>
+        <w:ind w:left="2160" w:hanging="360"/>
+      </w:pPr>
+      <w:rPr>
+        <w:rFonts w:ascii="Wingdings" w:hAnsi="Wingdings" w:hint="default"/>
+      </w:rPr>
+    </w:lvl>
+    <w:lvl w:ilvl="3" w:tplc="04090001" w:tentative="1">
+      <w:start w:val="1"/>
+      <w:numFmt w:val="bullet"/>
+      <w:lvlText w:val=""/>
+      <w:lvlJc w:val="left"/>
+      <w:pPr>
+        <w:ind w:left="2880" w:hanging="360"/>
+      </w:pPr>
+      <w:rPr>
+        <w:rFonts w:ascii="Symbol" w:hAnsi="Symbol" w:hint="default"/>
+      </w:rPr>
+    </w:lvl>
+    <w:lvl w:ilvl="4" w:tplc="04090003" w:tentative="1">
+      <w:start w:val="1"/>
+      <w:numFmt w:val="bullet"/>
+      <w:lvlText w:val="o"/>
+      <w:lvlJc w:val="left"/>
+      <w:pPr>
+        <w:ind w:left="3600" w:hanging="360"/>
+      </w:pPr>
+      <w:rPr>
+        <w:rFonts w:ascii="Courier New" w:hAnsi="Courier New" w:cs="Courier New" w:hint="default"/>
+      </w:rPr>
+    </w:lvl>
+    <w:lvl w:ilvl="5" w:tplc="04090005" w:tentative="1">
+      <w:start w:val="1"/>
+      <w:numFmt w:val="bullet"/>
+      <w:lvlText w:val=""/>
+      <w:lvlJc w:val="left"/>
+      <w:pPr>
+        <w:ind w:left="4320" w:hanging="360"/>
+      </w:pPr>
+      <w:rPr>
+        <w:rFonts w:ascii="Wingdings" w:hAnsi="Wingdings" w:hint="default"/>
+      </w:rPr>
+    </w:lvl>
+    <w:lvl w:ilvl="6" w:tplc="04090001" w:tentative="1">
+      <w:start w:val="1"/>
+      <w:numFmt w:val="bullet"/>
+      <w:lvlText w:val=""/>
+      <w:lvlJc w:val="left"/>
+      <w:pPr>
+        <w:ind w:left="5040" w:hanging="360"/>
+      </w:pPr>
+      <w:rPr>
+        <w:rFonts w:ascii="Symbol" w:hAnsi="Symbol" w:hint="default"/>
+      </w:rPr>
+    </w:lvl>
+    <w:lvl w:ilvl="7" w:tplc="04090003" w:tentative="1">
+      <w:start w:val="1"/>
+      <w:numFmt w:val="bullet"/>
+      <w:lvlText w:val="o"/>
+      <w:lvlJc w:val="left"/>
+      <w:pPr>
+        <w:ind w:left="5760" w:hanging="360"/>
+      </w:pPr>
+      <w:rPr>
+        <w:rFonts w:ascii="Courier New" w:hAnsi="Courier New" w:cs="Courier New" w:hint="default"/>
+      </w:rPr>
+    </w:lvl>
+    <w:lvl w:ilvl="8" w:tplc="04090005" w:tentative="1">
+      <w:start w:val="1"/>
+      <w:numFmt w:val="bullet"/>
+      <w:lvlText w:val=""/>
+      <w:lvlJc w:val="left"/>
+      <w:pPr>
+        <w:ind w:left="6480" w:hanging="360"/>
+      </w:pPr>
+      <w:rPr>
+        <w:rFonts w:ascii="Wingdings" w:hAnsi="Wingdings" w:hint="default"/>
+      </w:rPr>
+    </w:lvl>
+  </w:abstractNum>
+  <w:abstractNum w:abstractNumId="2">
+    <w:nsid w:val="2E0C32E9"/>
+    <w:multiLevelType w:val="hybridMultilevel"/>
+    <w:tmpl w:val="A5A2D9B0"/>
+    <w:lvl w:ilvl="0" w:tplc="04090001">
+      <w:start w:val="1"/>
+      <w:numFmt w:val="bullet"/>
+      <w:lvlText w:val=""/>
+      <w:lvlJc w:val="left"/>
+      <w:pPr>
+        <w:ind w:left="720" w:hanging="360"/>
+      </w:pPr>
+      <w:rPr>
+        <w:rFonts w:ascii="Symbol" w:hAnsi="Symbol" w:hint="default"/>
+      </w:rPr>
+    </w:lvl>
+    <w:lvl w:ilvl="1" w:tplc="04090003" w:tentative="1">
+      <w:start w:val="1"/>
+      <w:numFmt w:val="bullet"/>
+      <w:lvlText w:val="o"/>
+      <w:lvlJc w:val="left"/>
+      <w:pPr>
+        <w:ind w:left="1440" w:hanging="360"/>
+      </w:pPr>
+      <w:rPr>
+        <w:rFonts w:ascii="Courier New" w:hAnsi="Courier New" w:cs="Courier New" w:hint="default"/>
+      </w:rPr>
+    </w:lvl>
+    <w:lvl w:ilvl="2" w:tplc="04090005" w:tentative="1">
+      <w:start w:val="1"/>
+      <w:numFmt w:val="bullet"/>
+      <w:lvlText w:val=""/>
+      <w:lvlJc w:val="left"/>
+      <w:pPr>
+        <w:ind w:left="2160" w:hanging="360"/>
+      </w:pPr>
+      <w:rPr>
+        <w:rFonts w:ascii="Wingdings" w:hAnsi="Wingdings" w:hint="default"/>
+      </w:rPr>
+    </w:lvl>
+    <w:lvl w:ilvl="3" w:tplc="04090001" w:tentative="1">
+      <w:start w:val="1"/>
+      <w:numFmt w:val="bullet"/>
+      <w:lvlText w:val=""/>
+      <w:lvlJc w:val="left"/>
+      <w:pPr>
+        <w:ind w:left="2880" w:hanging="360"/>
+      </w:pPr>
+      <w:rPr>
+        <w:rFonts w:ascii="Symbol" w:hAnsi="Symbol" w:hint="default"/>
+      </w:rPr>
+    </w:lvl>
+    <w:lvl w:ilvl="4" w:tplc="04090003" w:tentative="1">
+      <w:start w:val="1"/>
+      <w:numFmt w:val="bullet"/>
+      <w:lvlText w:val="o"/>
+      <w:lvlJc w:val="left"/>
+      <w:pPr>
+        <w:ind w:left="3600" w:hanging="360"/>
+      </w:pPr>
+      <w:rPr>
+        <w:rFonts w:ascii="Courier New" w:hAnsi="Courier New" w:cs="Courier New" w:hint="default"/>
+      </w:rPr>
+    </w:lvl>
+    <w:lvl w:ilvl="5" w:tplc="04090005" w:tentative="1">
+      <w:start w:val="1"/>
+      <w:numFmt w:val="bullet"/>
+      <w:lvlText w:val=""/>
+      <w:lvlJc w:val="left"/>
+      <w:pPr>
+        <w:ind w:left="4320" w:hanging="360"/>
+      </w:pPr>
+      <w:rPr>
+        <w:rFonts w:ascii="Wingdings" w:hAnsi="Wingdings" w:hint="default"/>
+      </w:rPr>
+    </w:lvl>
+    <w:lvl w:ilvl="6" w:tplc="04090001" w:tentative="1">
+      <w:start w:val="1"/>
+      <w:numFmt w:val="bullet"/>
+      <w:lvlText w:val=""/>
+      <w:lvlJc w:val="left"/>
+      <w:pPr>
+        <w:ind w:left="5040" w:hanging="360"/>
+      </w:pPr>
+      <w:rPr>
+        <w:rFonts w:ascii="Symbol" w:hAnsi="Symbol" w:hint="default"/>
+      </w:rPr>
+    </w:lvl>
+    <w:lvl w:ilvl="7" w:tplc="04090003" w:tentative="1">
+      <w:start w:val="1"/>
+      <w:numFmt w:val="bullet"/>
+      <w:lvlText w:val="o"/>
+      <w:lvlJc w:val="left"/>
+      <w:pPr>
+        <w:ind w:left="5760" w:hanging="360"/>
+      </w:pPr>
+      <w:rPr>
+        <w:rFonts w:ascii="Courier New" w:hAnsi="Courier New" w:cs="Courier New" w:hint="default"/>
+      </w:rPr>
+    </w:lvl>
+    <w:lvl w:ilvl="8" w:tplc="04090005" w:tentative="1">
+      <w:start w:val="1"/>
+      <w:numFmt w:val="bullet"/>
+      <w:lvlText w:val=""/>
+      <w:lvlJc w:val="left"/>
+      <w:pPr>
+        <w:ind w:left="6480" w:hanging="360"/>
+      </w:pPr>
+      <w:rPr>
+        <w:rFonts w:ascii="Wingdings" w:hAnsi="Wingdings" w:hint="default"/>
+      </w:rPr>
+    </w:lvl>
+  </w:abstractNum>
+  <w:abstractNum w:abstractNumId="3">
+    <w:nsid w:val="527C23D5"/>
+    <w:multiLevelType w:val="hybridMultilevel"/>
+    <w:tmpl w:val="CAE0952C"/>
+    <w:lvl w:ilvl="0" w:tplc="04090001">
+      <w:start w:val="1"/>
+      <w:numFmt w:val="bullet"/>
+      <w:lvlText w:val=""/>
+      <w:lvlJc w:val="left"/>
+      <w:pPr>
+        <w:ind w:left="720" w:hanging="360"/>
+      </w:pPr>
+      <w:rPr>
+        <w:rFonts w:ascii="Symbol" w:hAnsi="Symbol" w:hint="default"/>
+      </w:rPr>
+    </w:lvl>
+    <w:lvl w:ilvl="1" w:tplc="04090003" w:tentative="1">
+      <w:start w:val="1"/>
+      <w:numFmt w:val="bullet"/>
+      <w:lvlText w:val="o"/>
+      <w:lvlJc w:val="left"/>
+      <w:pPr>
+        <w:ind w:left="1440" w:hanging="360"/>
+      </w:pPr>
+      <w:rPr>
+        <w:rFonts w:ascii="Courier New" w:hAnsi="Courier New" w:cs="Courier New" w:hint="default"/>
+      </w:rPr>
+    </w:lvl>
+    <w:lvl w:ilvl="2" w:tplc="04090005" w:tentative="1">
+      <w:start w:val="1"/>
+      <w:numFmt w:val="bullet"/>
+      <w:lvlText w:val=""/>
+      <w:lvlJc w:val="left"/>
+      <w:pPr>
+        <w:ind w:left="2160" w:hanging="360"/>
+      </w:pPr>
+      <w:rPr>
+        <w:rFonts w:ascii="Wingdings" w:hAnsi="Wingdings" w:hint="default"/>
+      </w:rPr>
+    </w:lvl>
+    <w:lvl w:ilvl="3" w:tplc="04090001" w:tentative="1">
+      <w:start w:val="1"/>
+      <w:numFmt w:val="bullet"/>
+      <w:lvlText w:val=""/>
+      <w:lvlJc w:val="left"/>
+      <w:pPr>
+        <w:ind w:left="2880" w:hanging="360"/>
+      </w:pPr>
+      <w:rPr>
+        <w:rFonts w:ascii="Symbol" w:hAnsi="Symbol" w:hint="default"/>
+      </w:rPr>
+    </w:lvl>
+    <w:lvl w:ilvl="4" w:tplc="04090003" w:tentative="1">
+      <w:start w:val="1"/>
+      <w:numFmt w:val="bullet"/>
+      <w:lvlText w:val="o"/>
+      <w:lvlJc w:val="left"/>
+      <w:pPr>
+        <w:ind w:left="3600" w:hanging="360"/>
+      </w:pPr>
+      <w:rPr>
+        <w:rFonts w:ascii="Courier New" w:hAnsi="Courier New" w:cs="Courier New" w:hint="default"/>
+      </w:rPr>
+    </w:lvl>
+    <w:lvl w:ilvl="5" w:tplc="04090005" w:tentative="1">
+      <w:start w:val="1"/>
+      <w:numFmt w:val="bullet"/>
+      <w:lvlText w:val=""/>
+      <w:lvlJc w:val="left"/>
+      <w:pPr>
+        <w:ind w:left="4320" w:hanging="360"/>
+      </w:pPr>
+      <w:rPr>
+        <w:rFonts w:ascii="Wingdings" w:hAnsi="Wingdings" w:hint="default"/>
+      </w:rPr>
+    </w:lvl>
+    <w:lvl w:ilvl="6" w:tplc="04090001" w:tentative="1">
+      <w:start w:val="1"/>
+      <w:numFmt w:val="bullet"/>
+      <w:lvlText w:val=""/>
+      <w:lvlJc w:val="left"/>
+      <w:pPr>
+        <w:ind w:left="5040" w:hanging="360"/>
+      </w:pPr>
+      <w:rPr>
+        <w:rFonts w:ascii="Symbol" w:hAnsi="Symbol" w:hint="default"/>
+      </w:rPr>
+    </w:lvl>
+    <w:lvl w:ilvl="7" w:tplc="04090003" w:tentative="1">
+      <w:start w:val="1"/>
+      <w:numFmt w:val="bullet"/>
+      <w:lvlText w:val="o"/>
+      <w:lvlJc w:val="left"/>
+      <w:pPr>
+        <w:ind w:left="5760" w:hanging="360"/>
+      </w:pPr>
+      <w:rPr>
+        <w:rFonts w:ascii="Courier New" w:hAnsi="Courier New" w:cs="Courier New" w:hint="default"/>
+      </w:rPr>
+    </w:lvl>
+    <w:lvl w:ilvl="8" w:tplc="04090005" w:tentative="1">
+      <w:start w:val="1"/>
+      <w:numFmt w:val="bullet"/>
+      <w:lvlText w:val=""/>
+      <w:lvlJc w:val="left"/>
+      <w:pPr>
+        <w:ind w:left="6480" w:hanging="360"/>
+      </w:pPr>
+      <w:rPr>
+        <w:rFonts w:ascii="Wingdings" w:hAnsi="Wingdings" w:hint="default"/>
+      </w:rPr>
+    </w:lvl>
+  </w:abstractNum>
+  <w:abstractNum w:abstractNumId="4">
+    <w:nsid w:val="580C13F9"/>
+    <w:multiLevelType w:val="hybridMultilevel"/>
+    <w:tmpl w:val="D02236AA"/>
+    <w:lvl w:ilvl="0" w:tplc="04090001">
+      <w:start w:val="1"/>
+      <w:numFmt w:val="bullet"/>
+      <w:lvlText w:val=""/>
+      <w:lvlJc w:val="left"/>
+      <w:pPr>
+        <w:ind w:left="720" w:hanging="360"/>
+      </w:pPr>
+      <w:rPr>
+        <w:rFonts w:ascii="Symbol" w:hAnsi="Symbol" w:hint="default"/>
+      </w:rPr>
+    </w:lvl>
+    <w:lvl w:ilvl="1" w:tplc="04090003" w:tentative="1">
+      <w:start w:val="1"/>
+      <w:numFmt w:val="bullet"/>
+      <w:lvlText w:val="o"/>
+      <w:lvlJc w:val="left"/>
+      <w:pPr>
+        <w:ind w:left="1440" w:hanging="360"/>
+      </w:pPr>
+      <w:rPr>
+        <w:rFonts w:ascii="Courier New" w:hAnsi="Courier New" w:cs="Courier New" w:hint="default"/>
+      </w:rPr>
+    </w:lvl>
+    <w:lvl w:ilvl="2" w:tplc="04090005" w:tentative="1">
+      <w:start w:val="1"/>
+      <w:numFmt w:val="bullet"/>
+      <w:lvlText w:val=""/>
+      <w:lvlJc w:val="left"/>
+      <w:pPr>
+        <w:ind w:left="2160" w:hanging="360"/>
+      </w:pPr>
+      <w:rPr>
+        <w:rFonts w:ascii="Wingdings" w:hAnsi="Wingdings" w:hint="default"/>
+      </w:rPr>
+    </w:lvl>
+    <w:lvl w:ilvl="3" w:tplc="04090001" w:tentative="1">
+      <w:start w:val="1"/>
+      <w:numFmt w:val="bullet"/>
+      <w:lvlText w:val=""/>
+      <w:lvlJc w:val="left"/>
+      <w:pPr>
+        <w:ind w:left="2880" w:hanging="360"/>
+      </w:pPr>
+      <w:rPr>
+        <w:rFonts w:ascii="Symbol" w:hAnsi="Symbol" w:hint="default"/>
+      </w:rPr>
+    </w:lvl>
+    <w:lvl w:ilvl="4" w:tplc="04090003" w:tentative="1">
+      <w:start w:val="1"/>
+      <w:numFmt w:val="bullet"/>
+      <w:lvlText w:val="o"/>
+      <w:lvlJc w:val="left"/>
+      <w:pPr>
+        <w:ind w:left="3600" w:hanging="360"/>
+      </w:pPr>
+      <w:rPr>
+        <w:rFonts w:ascii="Courier New" w:hAnsi="Courier New" w:cs="Courier New" w:hint="default"/>
+      </w:rPr>
+    </w:lvl>
+    <w:lvl w:ilvl="5" w:tplc="04090005" w:tentative="1">
+      <w:start w:val="1"/>
+      <w:numFmt w:val="bullet"/>
+      <w:lvlText w:val=""/>
+      <w:lvlJc w:val="left"/>
+      <w:pPr>
+        <w:ind w:left="4320" w:hanging="360"/>
+      </w:pPr>
+      <w:rPr>
+        <w:rFonts w:ascii="Wingdings" w:hAnsi="Wingdings" w:hint="default"/>
+      </w:rPr>
+    </w:lvl>
+    <w:lvl w:ilvl="6" w:tplc="04090001" w:tentative="1">
+      <w:start w:val="1"/>
+      <w:numFmt w:val="bullet"/>
+      <w:lvlText w:val=""/>
+      <w:lvlJc w:val="left"/>
+      <w:pPr>
+        <w:ind w:left="5040" w:hanging="360"/>
+      </w:pPr>
+      <w:rPr>
+        <w:rFonts w:ascii="Symbol" w:hAnsi="Symbol" w:hint="default"/>
+      </w:rPr>
+    </w:lvl>
+    <w:lvl w:ilvl="7" w:tplc="04090003" w:tentative="1">
+      <w:start w:val="1"/>
+      <w:numFmt w:val="bullet"/>
+      <w:lvlText w:val="o"/>
+      <w:lvlJc w:val="left"/>
+      <w:pPr>
+        <w:ind w:left="5760" w:hanging="360"/>
+      </w:pPr>
+      <w:rPr>
+        <w:rFonts w:ascii="Courier New" w:hAnsi="Courier New" w:cs="Courier New" w:hint="default"/>
+      </w:rPr>
+    </w:lvl>
+    <w:lvl w:ilvl="8" w:tplc="04090005" w:tentative="1">
+      <w:start w:val="1"/>
+      <w:numFmt w:val="bullet"/>
+      <w:lvlText w:val=""/>
+      <w:lvlJc w:val="left"/>
+      <w:pPr>
+        <w:ind w:left="6480" w:hanging="360"/>
+      </w:pPr>
+      <w:rPr>
+        <w:rFonts w:ascii="Wingdings" w:hAnsi="Wingdings" w:hint="default"/>
+      </w:rPr>
+    </w:lvl>
+  </w:abstractNum>
+  <w:abstractNum w:abstractNumId="5">
+    <w:nsid w:val="60B24A56"/>
+    <w:multiLevelType w:val="hybridMultilevel"/>
+    <w:tmpl w:val="EECA441A"/>
+    <w:lvl w:ilvl="0" w:tplc="04090001">
+      <w:start w:val="1"/>
+      <w:numFmt w:val="bullet"/>
+      <w:lvlText w:val=""/>
+      <w:lvlJc w:val="left"/>
+      <w:pPr>
+        <w:ind w:left="720" w:hanging="360"/>
+      </w:pPr>
+      <w:rPr>
+        <w:rFonts w:ascii="Symbol" w:hAnsi="Symbol" w:hint="default"/>
+      </w:rPr>
+    </w:lvl>
+    <w:lvl w:ilvl="1" w:tplc="04090003" w:tentative="1">
+      <w:start w:val="1"/>
+      <w:numFmt w:val="bullet"/>
+      <w:lvlText w:val="o"/>
+      <w:lvlJc w:val="left"/>
+      <w:pPr>
+        <w:ind w:left="1440" w:hanging="360"/>
+      </w:pPr>
+      <w:rPr>
+        <w:rFonts w:ascii="Courier New" w:hAnsi="Courier New" w:cs="Courier New" w:hint="default"/>
+      </w:rPr>
+    </w:lvl>
+    <w:lvl w:ilvl="2" w:tplc="04090005" w:tentative="1">
+      <w:start w:val="1"/>
+      <w:numFmt w:val="bullet"/>
+      <w:lvlText w:val=""/>
+      <w:lvlJc w:val="left"/>
+      <w:pPr>
+        <w:ind w:left="2160" w:hanging="360"/>
+      </w:pPr>
+      <w:rPr>
+        <w:rFonts w:ascii="Wingdings" w:hAnsi="Wingdings" w:hint="default"/>
+      </w:rPr>
+    </w:lvl>
+    <w:lvl w:ilvl="3" w:tplc="04090001" w:tentative="1">
+      <w:start w:val="1"/>
+      <w:numFmt w:val="bullet"/>
+      <w:lvlText w:val=""/>
+      <w:lvlJc w:val="left"/>
+      <w:pPr>
+        <w:ind w:left="2880" w:hanging="360"/>
+      </w:pPr>
+      <w:rPr>
+        <w:rFonts w:ascii="Symbol" w:hAnsi="Symbol" w:hint="default"/>
+      </w:rPr>
+    </w:lvl>
+    <w:lvl w:ilvl="4" w:tplc="04090003" w:tentative="1">
+      <w:start w:val="1"/>
+      <w:numFmt w:val="bullet"/>
+      <w:lvlText w:val="o"/>
+      <w:lvlJc w:val="left"/>
+      <w:pPr>
+        <w:ind w:left="3600" w:hanging="360"/>
+      </w:pPr>
+      <w:rPr>
+        <w:rFonts w:ascii="Courier New" w:hAnsi="Courier New" w:cs="Courier New" w:hint="default"/>
+      </w:rPr>
+    </w:lvl>
+    <w:lvl w:ilvl="5" w:tplc="04090005" w:tentative="1">
+      <w:start w:val="1"/>
+      <w:numFmt w:val="bullet"/>
+      <w:lvlText w:val=""/>
+      <w:lvlJc w:val="left"/>
+      <w:pPr>
+        <w:ind w:left="4320" w:hanging="360"/>
+      </w:pPr>
+      <w:rPr>
+        <w:rFonts w:ascii="Wingdings" w:hAnsi="Wingdings" w:hint="default"/>
+      </w:rPr>
+    </w:lvl>
+    <w:lvl w:ilvl="6" w:tplc="04090001" w:tentative="1">
+      <w:start w:val="1"/>
+      <w:numFmt w:val="bullet"/>
+      <w:lvlText w:val=""/>
+      <w:lvlJc w:val="left"/>
+      <w:pPr>
+        <w:ind w:left="5040" w:hanging="360"/>
+      </w:pPr>
+      <w:rPr>
+        <w:rFonts w:ascii="Symbol" w:hAnsi="Symbol" w:hint="default"/>
+      </w:rPr>
+    </w:lvl>
+    <w:lvl w:ilvl="7" w:tplc="04090003" w:tentative="1">
+      <w:start w:val="1"/>
+      <w:numFmt w:val="bullet"/>
+      <w:lvlText w:val="o"/>
+      <w:lvlJc w:val="left"/>
+      <w:pPr>
+        <w:ind w:left="5760" w:hanging="360"/>
+      </w:pPr>
+      <w:rPr>
+        <w:rFonts w:ascii="Courier New" w:hAnsi="Courier New" w:cs="Courier New" w:hint="default"/>
+      </w:rPr>
+    </w:lvl>
+    <w:lvl w:ilvl="8" w:tplc="04090005" w:tentative="1">
+      <w:start w:val="1"/>
+      <w:numFmt w:val="bullet"/>
+      <w:lvlText w:val=""/>
+      <w:lvlJc w:val="left"/>
+      <w:pPr>
+        <w:ind w:left="6480" w:hanging="360"/>
+      </w:pPr>
+      <w:rPr>
+        <w:rFonts w:ascii="Wingdings" w:hAnsi="Wingdings" w:hint="default"/>
+      </w:rPr>
+    </w:lvl>
+  </w:abstractNum>
+  <w:num w:numId="1">
+    <w:abstractNumId w:val="2"/>
+  </w:num>
+  <w:num w:numId="2">
+    <w:abstractNumId w:val="4"/>
+  </w:num>
+  <w:num w:numId="3">
+    <w:abstractNumId w:val="3"/>
+  </w:num>
+  <w:num w:numId="4">
+    <w:abstractNumId w:val="0"/>
+  </w:num>
+  <w:num w:numId="5">
+    <w:abstractNumId w:val="1"/>
+  </w:num>
+  <w:num w:numId="6">
+    <w:abstractNumId w:val="5"/>
+  </w:num>
+</w:numbering>
 </file>
 
 <file path=word/styles.xml><?xml version="1.0" encoding="utf-8"?>
@@ -665,6 +2060,22 @@
       <w:szCs w:val="16"/>
     </w:rPr>
   </w:style>
+  <w:style w:type="paragraph" w:styleId="ListParagraph">
+    <w:name w:val="List Paragraph"/>
+    <w:basedOn w:val="Normal"/>
+    <w:uiPriority w:val="34"/>
+    <w:qFormat/>
+    <w:rsid w:val="00CC223E"/>
+    <w:pPr>
+      <w:spacing w:after="160" w:line="259" w:lineRule="auto"/>
+      <w:ind w:left="720"/>
+      <w:contextualSpacing/>
+    </w:pPr>
+    <w:rPr>
+      <w:szCs w:val="20"/>
+      <w:lang w:bidi="ne-NP"/>
+    </w:rPr>
+  </w:style>
 </w:styles>
 </file>
 
@@ -883,6 +2294,22 @@
       <w:rFonts w:ascii="Tahoma" w:hAnsi="Tahoma" w:cs="Tahoma"/>
       <w:sz w:val="16"/>
       <w:szCs w:val="16"/>
+    </w:rPr>
+  </w:style>
+  <w:style w:type="paragraph" w:styleId="ListParagraph">
+    <w:name w:val="List Paragraph"/>
+    <w:basedOn w:val="Normal"/>
+    <w:uiPriority w:val="34"/>
+    <w:qFormat/>
+    <w:rsid w:val="00CC223E"/>
+    <w:pPr>
+      <w:spacing w:after="160" w:line="259" w:lineRule="auto"/>
+      <w:ind w:left="720"/>
+      <w:contextualSpacing/>
+    </w:pPr>
+    <w:rPr>
+      <w:szCs w:val="20"/>
+      <w:lang w:bidi="ne-NP"/>
     </w:rPr>
   </w:style>
 </w:styles>

</xml_diff>